<commit_message>
additional analysis on the DvN paper. Need to figure out filter for full v partial congruency.
</commit_message>
<xml_diff>
--- a/Manuscripts/Reviewer comments relating to analysis in the Dots versus Numerosity manuscript.docx
+++ b/Manuscripts/Reviewer comments relating to analysis in the Dots versus Numerosity manuscript.docx
@@ -109,74 +109,60 @@
         <w:rPr>
           <w:rFonts w:ascii="Arial" w:hAnsi="Arial" w:cs="Arial"/>
         </w:rPr>
-        <w:t>?</w:t>
-      </w:r>
-      <w:proofErr w:type="gramStart"/>
-      <w:r>
-        <w:rPr>
-          <w:rFonts w:ascii="Arial" w:hAnsi="Arial" w:cs="Arial"/>
-        </w:rPr>
-        <w:t>).</w:t>
-      </w:r>
-      <w:proofErr w:type="gramEnd"/>
+        <w:t xml:space="preserve">?). </w:t>
+      </w:r>
+    </w:p>
+    <w:p>
+      <w:pPr>
+        <w:jc w:val="both"/>
+        <w:rPr>
+          <w:rFonts w:ascii="Arial" w:hAnsi="Arial" w:cs="Arial"/>
+        </w:rPr>
+      </w:pPr>
+      <w:r>
+        <w:rPr>
+          <w:rFonts w:ascii="Arial" w:hAnsi="Arial" w:cs="Arial"/>
+        </w:rPr>
+        <w:t>Analysis script should be reproducible</w:t>
+      </w:r>
+      <w:r>
+        <w:rPr>
+          <w:rFonts w:ascii="Arial" w:hAnsi="Arial" w:cs="Arial"/>
+        </w:rPr>
+        <w:t xml:space="preserve"> (currently working on this). </w:t>
+      </w:r>
+      <w:proofErr w:type="spellStart"/>
+      <w:r>
+        <w:rPr>
+          <w:rFonts w:ascii="Arial" w:hAnsi="Arial" w:cs="Arial"/>
+        </w:rPr>
+        <w:t>Valter</w:t>
+      </w:r>
+      <w:proofErr w:type="spellEnd"/>
+      <w:r>
+        <w:rPr>
+          <w:rFonts w:ascii="Arial" w:hAnsi="Arial" w:cs="Arial"/>
+        </w:rPr>
+        <w:t xml:space="preserve">, I think it would be good for you to run the </w:t>
+      </w:r>
+      <w:r>
+        <w:rPr>
+          <w:rFonts w:ascii="Arial" w:hAnsi="Arial" w:cs="Arial"/>
+        </w:rPr>
+        <w:t>analysis script</w:t>
+      </w:r>
+      <w:r>
+        <w:rPr>
+          <w:rFonts w:ascii="Arial" w:hAnsi="Arial" w:cs="Arial"/>
+        </w:rPr>
+        <w:t>s</w:t>
+      </w:r>
       <w:r>
         <w:rPr>
           <w:rFonts w:ascii="Arial" w:hAnsi="Arial" w:cs="Arial"/>
         </w:rPr>
         <w:t xml:space="preserve"> </w:t>
       </w:r>
-    </w:p>
-    <w:p>
-      <w:pPr>
-        <w:jc w:val="both"/>
-        <w:rPr>
-          <w:rFonts w:ascii="Arial" w:hAnsi="Arial" w:cs="Arial"/>
-        </w:rPr>
-      </w:pPr>
-      <w:r>
-        <w:rPr>
-          <w:rFonts w:ascii="Arial" w:hAnsi="Arial" w:cs="Arial"/>
-        </w:rPr>
-        <w:t>Analysis script should be reproducible</w:t>
-      </w:r>
-      <w:r>
-        <w:rPr>
-          <w:rFonts w:ascii="Arial" w:hAnsi="Arial" w:cs="Arial"/>
-        </w:rPr>
-        <w:t xml:space="preserve"> (currently working on this). </w:t>
-      </w:r>
-      <w:proofErr w:type="spellStart"/>
-      <w:r>
-        <w:rPr>
-          <w:rFonts w:ascii="Arial" w:hAnsi="Arial" w:cs="Arial"/>
-        </w:rPr>
-        <w:t>Valter</w:t>
-      </w:r>
-      <w:proofErr w:type="spellEnd"/>
-      <w:r>
-        <w:rPr>
-          <w:rFonts w:ascii="Arial" w:hAnsi="Arial" w:cs="Arial"/>
-        </w:rPr>
-        <w:t xml:space="preserve">, I think it would be good for you to run the </w:t>
-      </w:r>
-      <w:r>
-        <w:rPr>
-          <w:rFonts w:ascii="Arial" w:hAnsi="Arial" w:cs="Arial"/>
-        </w:rPr>
-        <w:t>analysis script</w:t>
-      </w:r>
-      <w:r>
-        <w:rPr>
-          <w:rFonts w:ascii="Arial" w:hAnsi="Arial" w:cs="Arial"/>
-        </w:rPr>
-        <w:t>s</w:t>
-      </w:r>
-      <w:r>
-        <w:rPr>
-          <w:rFonts w:ascii="Arial" w:hAnsi="Arial" w:cs="Arial"/>
-        </w:rPr>
-        <w:t xml:space="preserve"> </w:t>
-      </w:r>
       <w:r>
         <w:rPr>
           <w:rFonts w:ascii="Arial" w:hAnsi="Arial" w:cs="Arial"/>
@@ -257,21 +243,7 @@
         <w:rPr>
           <w:rFonts w:ascii="Arial" w:hAnsi="Arial" w:cs="Arial"/>
         </w:rPr>
-        <w:t xml:space="preserve"> was apparently not tested. Wasn’t this tested via the 3-way ANOVA? If so, perhaps </w:t>
-      </w:r>
-      <w:proofErr w:type="gramStart"/>
-      <w:r>
-        <w:rPr>
-          <w:rFonts w:ascii="Arial" w:hAnsi="Arial" w:cs="Arial"/>
-        </w:rPr>
-        <w:t>this needs</w:t>
-      </w:r>
-      <w:proofErr w:type="gramEnd"/>
-      <w:r>
-        <w:rPr>
-          <w:rFonts w:ascii="Arial" w:hAnsi="Arial" w:cs="Arial"/>
-        </w:rPr>
-        <w:t xml:space="preserve"> spelling out a bit more in text?</w:t>
+        <w:t xml:space="preserve"> was apparently not tested. Wasn’t this tested via the 3-way ANOVA? If so, perhaps this needs spelling out a bit more in text?</w:t>
       </w:r>
     </w:p>
     <w:p>
@@ -325,21 +297,7 @@
         <w:rPr>
           <w:rFonts w:ascii="Arial" w:hAnsi="Arial" w:cs="Arial"/>
         </w:rPr>
-        <w:t xml:space="preserve">Due to the limited </w:t>
-      </w:r>
-      <w:proofErr w:type="gramStart"/>
-      <w:r>
-        <w:rPr>
-          <w:rFonts w:ascii="Arial" w:hAnsi="Arial" w:cs="Arial"/>
-        </w:rPr>
-        <w:t>amount</w:t>
-      </w:r>
-      <w:proofErr w:type="gramEnd"/>
-      <w:r>
-        <w:rPr>
-          <w:rFonts w:ascii="Arial" w:hAnsi="Arial" w:cs="Arial"/>
-        </w:rPr>
-        <w:t xml:space="preserve"> of errors, we have decided to omit this analysis?</w:t>
+        <w:t>Due to the limited amount of errors, we have decided to omit this analysis?</w:t>
       </w:r>
     </w:p>
     <w:p>
@@ -495,16 +453,8 @@
         <w:rPr>
           <w:rFonts w:ascii="Arial" w:hAnsi="Arial" w:cs="Arial"/>
         </w:rPr>
-        <w:t xml:space="preserve">and 127 respectively (and thus I agree with the reviewer). We might have to outline that our study is only suitably powered to find large </w:t>
-      </w:r>
-      <w:proofErr w:type="gramStart"/>
-      <w:r>
-        <w:rPr>
-          <w:rFonts w:ascii="Arial" w:hAnsi="Arial" w:cs="Arial"/>
-        </w:rPr>
-        <w:t>effects?</w:t>
-      </w:r>
-      <w:proofErr w:type="gramEnd"/>
+        <w:t>and 127 respectively (and thus I agree with the reviewer). We might have to outline that our study is only suitably powered to find large effects?</w:t>
+      </w:r>
       <w:r>
         <w:rPr>
           <w:rFonts w:ascii="Arial" w:hAnsi="Arial" w:cs="Arial"/>
@@ -529,16 +479,8 @@
         <w:rPr>
           <w:rFonts w:ascii="Arial" w:hAnsi="Arial" w:cs="Arial"/>
         </w:rPr>
-        <w:t xml:space="preserve"> but to my eyes it just supports the findings from the frequentist analysis. The ANOVA had a medium effect partial eta squared (0.129) and the Bayes factor was moderate. These findings corroborate with </w:t>
-      </w:r>
-      <w:proofErr w:type="gramStart"/>
-      <w:r>
-        <w:rPr>
-          <w:rFonts w:ascii="Arial" w:hAnsi="Arial" w:cs="Arial"/>
-        </w:rPr>
-        <w:t>each other?</w:t>
-      </w:r>
-      <w:proofErr w:type="gramEnd"/>
+        <w:t xml:space="preserve"> but to my eyes it just supports the findings from the frequentist analysis. The ANOVA had a medium effect partial eta squared (0.129) and the Bayes factor was moderate. These findings corroborate with each other?</w:t>
+      </w:r>
     </w:p>
     <w:p>
       <w:pPr>
@@ -637,16 +579,8 @@
         <w:rPr>
           <w:rFonts w:ascii="Arial" w:hAnsi="Arial" w:cs="Arial"/>
         </w:rPr>
-        <w:t xml:space="preserve"> I assume each bin would have to have a similar number of observations for the analysis to be </w:t>
-      </w:r>
-      <w:proofErr w:type="gramStart"/>
-      <w:r>
-        <w:rPr>
-          <w:rFonts w:ascii="Arial" w:hAnsi="Arial" w:cs="Arial"/>
-        </w:rPr>
-        <w:t>successful?</w:t>
-      </w:r>
-      <w:proofErr w:type="gramEnd"/>
+        <w:t xml:space="preserve"> I assume each bin would have to have a similar number of observations for the analysis to be successful?</w:t>
+      </w:r>
     </w:p>
     <w:p>
       <w:pPr>
@@ -700,13 +634,24 @@
         <w:jc w:val="both"/>
         <w:rPr>
           <w:rFonts w:ascii="Arial" w:hAnsi="Arial" w:cs="Arial"/>
-        </w:rPr>
-      </w:pPr>
-      <w:r>
-        <w:rPr>
-          <w:rFonts w:ascii="Arial" w:hAnsi="Arial" w:cs="Arial"/>
+          <w:highlight w:val="red"/>
+        </w:rPr>
+      </w:pPr>
+      <w:commentRangeStart w:id="0"/>
+      <w:r>
+        <w:rPr>
+          <w:rFonts w:ascii="Arial" w:hAnsi="Arial" w:cs="Arial"/>
+          <w:highlight w:val="red"/>
         </w:rPr>
         <w:t>Means and SDs table</w:t>
+      </w:r>
+      <w:commentRangeEnd w:id="0"/>
+      <w:r>
+        <w:rPr>
+          <w:rStyle w:val="CommentReference"/>
+          <w:highlight w:val="red"/>
+        </w:rPr>
+        <w:commentReference w:id="0"/>
       </w:r>
     </w:p>
     <w:p>
@@ -719,37 +664,51 @@
         <w:jc w:val="both"/>
         <w:rPr>
           <w:rFonts w:ascii="Arial" w:hAnsi="Arial" w:cs="Arial"/>
-        </w:rPr>
-      </w:pPr>
-      <w:r>
-        <w:rPr>
-          <w:rFonts w:ascii="Arial" w:hAnsi="Arial" w:cs="Arial"/>
+          <w:highlight w:val="green"/>
+        </w:rPr>
+      </w:pPr>
+      <w:commentRangeStart w:id="1"/>
+      <w:r>
+        <w:rPr>
+          <w:rFonts w:ascii="Arial" w:hAnsi="Arial" w:cs="Arial"/>
+          <w:highlight w:val="green"/>
         </w:rPr>
         <w:t xml:space="preserve">Hand-number congruency * </w:t>
       </w:r>
       <w:r>
         <w:rPr>
           <w:rFonts w:ascii="Arial" w:hAnsi="Arial" w:cs="Arial"/>
+          <w:highlight w:val="green"/>
         </w:rPr>
         <w:t>P</w:t>
       </w:r>
       <w:r>
         <w:rPr>
           <w:rFonts w:ascii="Arial" w:hAnsi="Arial" w:cs="Arial"/>
+          <w:highlight w:val="green"/>
         </w:rPr>
         <w:t>resentation-</w:t>
       </w:r>
       <w:r>
         <w:rPr>
           <w:rFonts w:ascii="Arial" w:hAnsi="Arial" w:cs="Arial"/>
+          <w:highlight w:val="green"/>
         </w:rPr>
         <w:t xml:space="preserve">Congruency * </w:t>
       </w:r>
       <w:r>
         <w:rPr>
           <w:rFonts w:ascii="Arial" w:hAnsi="Arial" w:cs="Arial"/>
+          <w:highlight w:val="green"/>
         </w:rPr>
         <w:t xml:space="preserve">Symbolic </w:t>
+      </w:r>
+      <w:commentRangeEnd w:id="1"/>
+      <w:r>
+        <w:rPr>
+          <w:rStyle w:val="CommentReference"/>
+        </w:rPr>
+        <w:commentReference w:id="1"/>
       </w:r>
     </w:p>
     <w:p>
@@ -762,19 +721,31 @@
         <w:jc w:val="both"/>
         <w:rPr>
           <w:rFonts w:ascii="Arial" w:hAnsi="Arial" w:cs="Arial"/>
-        </w:rPr>
-      </w:pPr>
-      <w:r>
-        <w:rPr>
-          <w:rFonts w:ascii="Arial" w:hAnsi="Arial" w:cs="Arial"/>
+          <w:highlight w:val="yellow"/>
+        </w:rPr>
+      </w:pPr>
+      <w:commentRangeStart w:id="2"/>
+      <w:r>
+        <w:rPr>
+          <w:rFonts w:ascii="Arial" w:hAnsi="Arial" w:cs="Arial"/>
+          <w:highlight w:val="yellow"/>
         </w:rPr>
         <w:t xml:space="preserve">Fully congruent </w:t>
       </w:r>
       <w:r>
         <w:rPr>
           <w:rFonts w:ascii="Arial" w:hAnsi="Arial" w:cs="Arial"/>
+          <w:highlight w:val="yellow"/>
         </w:rPr>
         <w:t xml:space="preserve">vs partially congruent </w:t>
+      </w:r>
+      <w:commentRangeEnd w:id="2"/>
+      <w:r>
+        <w:rPr>
+          <w:rStyle w:val="CommentReference"/>
+          <w:highlight w:val="yellow"/>
+        </w:rPr>
+        <w:commentReference w:id="2"/>
       </w:r>
     </w:p>
     <w:p>
@@ -787,13 +758,23 @@
         <w:jc w:val="both"/>
         <w:rPr>
           <w:rFonts w:ascii="Arial" w:hAnsi="Arial" w:cs="Arial"/>
-        </w:rPr>
-      </w:pPr>
-      <w:r>
-        <w:rPr>
-          <w:rFonts w:ascii="Arial" w:hAnsi="Arial" w:cs="Arial"/>
+          <w:highlight w:val="yellow"/>
+        </w:rPr>
+      </w:pPr>
+      <w:commentRangeStart w:id="3"/>
+      <w:r>
+        <w:rPr>
+          <w:rFonts w:ascii="Arial" w:hAnsi="Arial" w:cs="Arial"/>
+          <w:highlight w:val="yellow"/>
         </w:rPr>
         <w:t xml:space="preserve">Make analysis script reproducible </w:t>
+      </w:r>
+      <w:commentRangeEnd w:id="3"/>
+      <w:r>
+        <w:rPr>
+          <w:rStyle w:val="CommentReference"/>
+        </w:rPr>
+        <w:commentReference w:id="3"/>
       </w:r>
     </w:p>
     <w:p>
@@ -872,6 +853,116 @@
     </w:sectPr>
   </w:body>
 </w:document>
+</file>
+
+<file path=word/comments.xml><?xml version="1.0" encoding="utf-8"?>
+<w:comments xmlns:wpc="http://schemas.microsoft.com/office/word/2010/wordprocessingCanvas" xmlns:cx="http://schemas.microsoft.com/office/drawing/2014/chartex" xmlns:cx1="http://schemas.microsoft.com/office/drawing/2015/9/8/chartex" xmlns:cx2="http://schemas.microsoft.com/office/drawing/2015/10/21/chartex" xmlns:cx3="http://schemas.microsoft.com/office/drawing/2016/5/9/chartex" xmlns:cx4="http://schemas.microsoft.com/office/drawing/2016/5/10/chartex" xmlns:cx5="http://schemas.microsoft.com/office/drawing/2016/5/11/chartex" xmlns:cx6="http://schemas.microsoft.com/office/drawing/2016/5/12/chartex" xmlns:cx7="http://schemas.microsoft.com/office/drawing/2016/5/13/chartex" xmlns:cx8="http://schemas.microsoft.com/office/drawing/2016/5/14/chartex" xmlns:mc="http://schemas.openxmlformats.org/markup-compatibility/2006" xmlns:aink="http://schemas.microsoft.com/office/drawing/2016/ink" xmlns:am3d="http://schemas.microsoft.com/office/drawing/2017/model3d" xmlns:o="urn:schemas-microsoft-com:office:office" xmlns:r="http://schemas.openxmlformats.org/officeDocument/2006/relationships" xmlns:m="http://schemas.openxmlformats.org/officeDocument/2006/math" xmlns:v="urn:schemas-microsoft-com:vml" xmlns:wp14="http://schemas.microsoft.com/office/word/2010/wordprocessingDrawing" xmlns:wp="http://schemas.openxmlformats.org/drawingml/2006/wordprocessingDrawing" xmlns:w10="urn:schemas-microsoft-com:office:word" xmlns:w="http://schemas.openxmlformats.org/wordprocessingml/2006/main" xmlns:w14="http://schemas.microsoft.com/office/word/2010/wordml" xmlns:w15="http://schemas.microsoft.com/office/word/2012/wordml" xmlns:w16cex="http://schemas.microsoft.com/office/word/2018/wordml/cex" xmlns:w16cid="http://schemas.microsoft.com/office/word/2016/wordml/cid" xmlns:w16="http://schemas.microsoft.com/office/word/2018/wordml" xmlns:w16sdtdh="http://schemas.microsoft.com/office/word/2020/wordml/sdtdatahash" xmlns:w16se="http://schemas.microsoft.com/office/word/2015/wordml/symex" xmlns:wpg="http://schemas.microsoft.com/office/word/2010/wordprocessingGroup" xmlns:wpi="http://schemas.microsoft.com/office/word/2010/wordprocessingInk" xmlns:wne="http://schemas.microsoft.com/office/word/2006/wordml" xmlns:wps="http://schemas.microsoft.com/office/word/2010/wordprocessingShape" mc:Ignorable="w14 w15 w16se w16cid w16 w16cex w16sdtdh wp14">
+  <w:comment w:id="0" w:author="Courtney Goodridge" w:date="2022-07-05T17:31:00Z" w:initials="CG">
+    <w:p>
+      <w:pPr>
+        <w:pStyle w:val="CommentText"/>
+      </w:pPr>
+      <w:r>
+        <w:rPr>
+          <w:rStyle w:val="CommentReference"/>
+        </w:rPr>
+        <w:annotationRef/>
+      </w:r>
+      <w:r>
+        <w:t xml:space="preserve">Technically not done but won’t take long. </w:t>
+      </w:r>
+    </w:p>
+  </w:comment>
+  <w:comment w:id="1" w:author="Courtney Goodridge" w:date="2022-07-05T17:29:00Z" w:initials="CG">
+    <w:p>
+      <w:pPr>
+        <w:pStyle w:val="CommentText"/>
+      </w:pPr>
+      <w:r>
+        <w:rPr>
+          <w:rStyle w:val="CommentReference"/>
+        </w:rPr>
+        <w:annotationRef/>
+      </w:r>
+      <w:r>
+        <w:t xml:space="preserve">I think this is done. Figure needs work </w:t>
+      </w:r>
+      <w:r>
+        <w:t xml:space="preserve">for publication but enough to send to </w:t>
+      </w:r>
+      <w:proofErr w:type="spellStart"/>
+      <w:r>
+        <w:t>Valter</w:t>
+      </w:r>
+      <w:proofErr w:type="spellEnd"/>
+      <w:r>
+        <w:t>.</w:t>
+      </w:r>
+    </w:p>
+  </w:comment>
+  <w:comment w:id="2" w:author="Courtney Goodridge" w:date="2022-07-05T17:29:00Z" w:initials="CG">
+    <w:p>
+      <w:pPr>
+        <w:pStyle w:val="CommentText"/>
+      </w:pPr>
+      <w:r>
+        <w:rPr>
+          <w:rStyle w:val="CommentReference"/>
+        </w:rPr>
+        <w:annotationRef/>
+      </w:r>
+      <w:r>
+        <w:t>Almost there but need to work out the filter to split fully congruent and partially.</w:t>
+      </w:r>
+    </w:p>
+  </w:comment>
+  <w:comment w:id="3" w:author="Courtney Goodridge" w:date="2022-07-05T17:32:00Z" w:initials="CG">
+    <w:p>
+      <w:pPr>
+        <w:pStyle w:val="CommentText"/>
+      </w:pPr>
+      <w:r>
+        <w:rPr>
+          <w:rStyle w:val="CommentReference"/>
+        </w:rPr>
+        <w:annotationRef/>
+      </w:r>
+      <w:r>
+        <w:t xml:space="preserve">Need to add some more notes and </w:t>
+      </w:r>
+      <w:r>
+        <w:t xml:space="preserve">headings for readability. </w:t>
+      </w:r>
+    </w:p>
+  </w:comment>
+</w:comments>
+</file>
+
+<file path=word/commentsExtended.xml><?xml version="1.0" encoding="utf-8"?>
+<w15:commentsEx xmlns:wpc="http://schemas.microsoft.com/office/word/2010/wordprocessingCanvas" xmlns:cx="http://schemas.microsoft.com/office/drawing/2014/chartex" xmlns:cx1="http://schemas.microsoft.com/office/drawing/2015/9/8/chartex" xmlns:cx2="http://schemas.microsoft.com/office/drawing/2015/10/21/chartex" xmlns:cx3="http://schemas.microsoft.com/office/drawing/2016/5/9/chartex" xmlns:cx4="http://schemas.microsoft.com/office/drawing/2016/5/10/chartex" xmlns:cx5="http://schemas.microsoft.com/office/drawing/2016/5/11/chartex" xmlns:cx6="http://schemas.microsoft.com/office/drawing/2016/5/12/chartex" xmlns:cx7="http://schemas.microsoft.com/office/drawing/2016/5/13/chartex" xmlns:cx8="http://schemas.microsoft.com/office/drawing/2016/5/14/chartex" xmlns:mc="http://schemas.openxmlformats.org/markup-compatibility/2006" xmlns:aink="http://schemas.microsoft.com/office/drawing/2016/ink" xmlns:am3d="http://schemas.microsoft.com/office/drawing/2017/model3d" xmlns:o="urn:schemas-microsoft-com:office:office" xmlns:r="http://schemas.openxmlformats.org/officeDocument/2006/relationships" xmlns:m="http://schemas.openxmlformats.org/officeDocument/2006/math" xmlns:v="urn:schemas-microsoft-com:vml" xmlns:wp14="http://schemas.microsoft.com/office/word/2010/wordprocessingDrawing" xmlns:wp="http://schemas.openxmlformats.org/drawingml/2006/wordprocessingDrawing" xmlns:w10="urn:schemas-microsoft-com:office:word" xmlns:w="http://schemas.openxmlformats.org/wordprocessingml/2006/main" xmlns:w14="http://schemas.microsoft.com/office/word/2010/wordml" xmlns:w15="http://schemas.microsoft.com/office/word/2012/wordml" xmlns:w16cex="http://schemas.microsoft.com/office/word/2018/wordml/cex" xmlns:w16cid="http://schemas.microsoft.com/office/word/2016/wordml/cid" xmlns:w16="http://schemas.microsoft.com/office/word/2018/wordml" xmlns:w16sdtdh="http://schemas.microsoft.com/office/word/2020/wordml/sdtdatahash" xmlns:w16se="http://schemas.microsoft.com/office/word/2015/wordml/symex" xmlns:wpg="http://schemas.microsoft.com/office/word/2010/wordprocessingGroup" xmlns:wpi="http://schemas.microsoft.com/office/word/2010/wordprocessingInk" xmlns:wne="http://schemas.microsoft.com/office/word/2006/wordml" xmlns:wps="http://schemas.microsoft.com/office/word/2010/wordprocessingShape" mc:Ignorable="w14 w15 w16se w16cid w16 w16cex w16sdtdh wp14">
+  <w15:commentEx w15:paraId="4E3ED108" w15:done="0"/>
+  <w15:commentEx w15:paraId="0A4CFF25" w15:done="0"/>
+  <w15:commentEx w15:paraId="66F03606" w15:done="0"/>
+  <w15:commentEx w15:paraId="381C58EE" w15:done="0"/>
+</w15:commentsEx>
+</file>
+
+<file path=word/commentsExtensible.xml><?xml version="1.0" encoding="utf-8"?>
+<w16cex:commentsExtensible xmlns:wpc="http://schemas.microsoft.com/office/word/2010/wordprocessingCanvas" xmlns:cx="http://schemas.microsoft.com/office/drawing/2014/chartex" xmlns:cx1="http://schemas.microsoft.com/office/drawing/2015/9/8/chartex" xmlns:cx2="http://schemas.microsoft.com/office/drawing/2015/10/21/chartex" xmlns:cx3="http://schemas.microsoft.com/office/drawing/2016/5/9/chartex" xmlns:cx4="http://schemas.microsoft.com/office/drawing/2016/5/10/chartex" xmlns:cx5="http://schemas.microsoft.com/office/drawing/2016/5/11/chartex" xmlns:cx6="http://schemas.microsoft.com/office/drawing/2016/5/12/chartex" xmlns:cx7="http://schemas.microsoft.com/office/drawing/2016/5/13/chartex" xmlns:cx8="http://schemas.microsoft.com/office/drawing/2016/5/14/chartex" xmlns:mc="http://schemas.openxmlformats.org/markup-compatibility/2006" xmlns:aink="http://schemas.microsoft.com/office/drawing/2016/ink" xmlns:am3d="http://schemas.microsoft.com/office/drawing/2017/model3d" xmlns:o="urn:schemas-microsoft-com:office:office" xmlns:r="http://schemas.openxmlformats.org/officeDocument/2006/relationships" xmlns:m="http://schemas.openxmlformats.org/officeDocument/2006/math" xmlns:v="urn:schemas-microsoft-com:vml" xmlns:wp14="http://schemas.microsoft.com/office/word/2010/wordprocessingDrawing" xmlns:wp="http://schemas.openxmlformats.org/drawingml/2006/wordprocessingDrawing" xmlns:w10="urn:schemas-microsoft-com:office:word" xmlns:w="http://schemas.openxmlformats.org/wordprocessingml/2006/main" xmlns:w14="http://schemas.microsoft.com/office/word/2010/wordml" xmlns:w15="http://schemas.microsoft.com/office/word/2012/wordml" xmlns:w16cex="http://schemas.microsoft.com/office/word/2018/wordml/cex" xmlns:w16cid="http://schemas.microsoft.com/office/word/2016/wordml/cid" xmlns:w16="http://schemas.microsoft.com/office/word/2018/wordml" xmlns:w16sdtdh="http://schemas.microsoft.com/office/word/2020/wordml/sdtdatahash" xmlns:w16se="http://schemas.microsoft.com/office/word/2015/wordml/symex" xmlns:wpg="http://schemas.microsoft.com/office/word/2010/wordprocessingGroup" xmlns:wpi="http://schemas.microsoft.com/office/word/2010/wordprocessingInk" xmlns:wne="http://schemas.microsoft.com/office/word/2006/wordml" xmlns:wps="http://schemas.microsoft.com/office/word/2010/wordprocessingShape" mc:Ignorable="w14 w15 w16se w16cid w16 w16cex w16sdtdh wp14">
+  <w16cex:commentExtensible w16cex:durableId="266EF3FC" w16cex:dateUtc="2022-07-05T16:31:00Z"/>
+  <w16cex:commentExtensible w16cex:durableId="266EF35E" w16cex:dateUtc="2022-07-05T16:29:00Z"/>
+  <w16cex:commentExtensible w16cex:durableId="266EF376" w16cex:dateUtc="2022-07-05T16:29:00Z"/>
+  <w16cex:commentExtensible w16cex:durableId="266EF41B" w16cex:dateUtc="2022-07-05T16:32:00Z"/>
+</w16cex:commentsExtensible>
+</file>
+
+<file path=word/commentsIds.xml><?xml version="1.0" encoding="utf-8"?>
+<w16cid:commentsIds xmlns:wpc="http://schemas.microsoft.com/office/word/2010/wordprocessingCanvas" xmlns:cx="http://schemas.microsoft.com/office/drawing/2014/chartex" xmlns:cx1="http://schemas.microsoft.com/office/drawing/2015/9/8/chartex" xmlns:cx2="http://schemas.microsoft.com/office/drawing/2015/10/21/chartex" xmlns:cx3="http://schemas.microsoft.com/office/drawing/2016/5/9/chartex" xmlns:cx4="http://schemas.microsoft.com/office/drawing/2016/5/10/chartex" xmlns:cx5="http://schemas.microsoft.com/office/drawing/2016/5/11/chartex" xmlns:cx6="http://schemas.microsoft.com/office/drawing/2016/5/12/chartex" xmlns:cx7="http://schemas.microsoft.com/office/drawing/2016/5/13/chartex" xmlns:cx8="http://schemas.microsoft.com/office/drawing/2016/5/14/chartex" xmlns:mc="http://schemas.openxmlformats.org/markup-compatibility/2006" xmlns:aink="http://schemas.microsoft.com/office/drawing/2016/ink" xmlns:am3d="http://schemas.microsoft.com/office/drawing/2017/model3d" xmlns:o="urn:schemas-microsoft-com:office:office" xmlns:r="http://schemas.openxmlformats.org/officeDocument/2006/relationships" xmlns:m="http://schemas.openxmlformats.org/officeDocument/2006/math" xmlns:v="urn:schemas-microsoft-com:vml" xmlns:wp14="http://schemas.microsoft.com/office/word/2010/wordprocessingDrawing" xmlns:wp="http://schemas.openxmlformats.org/drawingml/2006/wordprocessingDrawing" xmlns:w10="urn:schemas-microsoft-com:office:word" xmlns:w="http://schemas.openxmlformats.org/wordprocessingml/2006/main" xmlns:w14="http://schemas.microsoft.com/office/word/2010/wordml" xmlns:w15="http://schemas.microsoft.com/office/word/2012/wordml" xmlns:w16cex="http://schemas.microsoft.com/office/word/2018/wordml/cex" xmlns:w16cid="http://schemas.microsoft.com/office/word/2016/wordml/cid" xmlns:w16="http://schemas.microsoft.com/office/word/2018/wordml" xmlns:w16sdtdh="http://schemas.microsoft.com/office/word/2020/wordml/sdtdatahash" xmlns:w16se="http://schemas.microsoft.com/office/word/2015/wordml/symex" xmlns:wpg="http://schemas.microsoft.com/office/word/2010/wordprocessingGroup" xmlns:wpi="http://schemas.microsoft.com/office/word/2010/wordprocessingInk" xmlns:wne="http://schemas.microsoft.com/office/word/2006/wordml" xmlns:wps="http://schemas.microsoft.com/office/word/2010/wordprocessingShape" mc:Ignorable="w14 w15 w16se w16cid w16 w16cex w16sdtdh wp14">
+  <w16cid:commentId w16cid:paraId="4E3ED108" w16cid:durableId="266EF3FC"/>
+  <w16cid:commentId w16cid:paraId="0A4CFF25" w16cid:durableId="266EF35E"/>
+  <w16cid:commentId w16cid:paraId="66F03606" w16cid:durableId="266EF376"/>
+  <w16cid:commentId w16cid:paraId="381C58EE" w16cid:durableId="266EF41B"/>
+</w16cid:commentsIds>
 </file>
 
 <file path=word/numbering.xml><?xml version="1.0" encoding="utf-8"?>
@@ -1085,6 +1176,14 @@
     <w:abstractNumId w:val="0"/>
   </w:num>
 </w:numbering>
+</file>
+
+<file path=word/people.xml><?xml version="1.0" encoding="utf-8"?>
+<w15:people xmlns:wpc="http://schemas.microsoft.com/office/word/2010/wordprocessingCanvas" xmlns:cx="http://schemas.microsoft.com/office/drawing/2014/chartex" xmlns:cx1="http://schemas.microsoft.com/office/drawing/2015/9/8/chartex" xmlns:cx2="http://schemas.microsoft.com/office/drawing/2015/10/21/chartex" xmlns:cx3="http://schemas.microsoft.com/office/drawing/2016/5/9/chartex" xmlns:cx4="http://schemas.microsoft.com/office/drawing/2016/5/10/chartex" xmlns:cx5="http://schemas.microsoft.com/office/drawing/2016/5/11/chartex" xmlns:cx6="http://schemas.microsoft.com/office/drawing/2016/5/12/chartex" xmlns:cx7="http://schemas.microsoft.com/office/drawing/2016/5/13/chartex" xmlns:cx8="http://schemas.microsoft.com/office/drawing/2016/5/14/chartex" xmlns:mc="http://schemas.openxmlformats.org/markup-compatibility/2006" xmlns:aink="http://schemas.microsoft.com/office/drawing/2016/ink" xmlns:am3d="http://schemas.microsoft.com/office/drawing/2017/model3d" xmlns:o="urn:schemas-microsoft-com:office:office" xmlns:r="http://schemas.openxmlformats.org/officeDocument/2006/relationships" xmlns:m="http://schemas.openxmlformats.org/officeDocument/2006/math" xmlns:v="urn:schemas-microsoft-com:vml" xmlns:wp14="http://schemas.microsoft.com/office/word/2010/wordprocessingDrawing" xmlns:wp="http://schemas.openxmlformats.org/drawingml/2006/wordprocessingDrawing" xmlns:w10="urn:schemas-microsoft-com:office:word" xmlns:w="http://schemas.openxmlformats.org/wordprocessingml/2006/main" xmlns:w14="http://schemas.microsoft.com/office/word/2010/wordml" xmlns:w15="http://schemas.microsoft.com/office/word/2012/wordml" xmlns:w16cex="http://schemas.microsoft.com/office/word/2018/wordml/cex" xmlns:w16cid="http://schemas.microsoft.com/office/word/2016/wordml/cid" xmlns:w16="http://schemas.microsoft.com/office/word/2018/wordml" xmlns:w16sdtdh="http://schemas.microsoft.com/office/word/2020/wordml/sdtdatahash" xmlns:w16se="http://schemas.microsoft.com/office/word/2015/wordml/symex" xmlns:wpg="http://schemas.microsoft.com/office/word/2010/wordprocessingGroup" xmlns:wpi="http://schemas.microsoft.com/office/word/2010/wordprocessingInk" xmlns:wne="http://schemas.microsoft.com/office/word/2006/wordml" xmlns:wps="http://schemas.microsoft.com/office/word/2010/wordprocessingShape" mc:Ignorable="w14 w15 w16se w16cid w16 w16cex w16sdtdh wp14">
+  <w15:person w15:author="Courtney Goodridge">
+    <w15:presenceInfo w15:providerId="AD" w15:userId="S::psccgoo@leeds.ac.uk::3ac3fdc4-36d5-483e-9bc7-40863f000f85"/>
+  </w15:person>
+</w15:people>
 </file>
 
 <file path=word/styles.xml><?xml version="1.0" encoding="utf-8"?>
@@ -1524,6 +1623,74 @@
       <w:contextualSpacing/>
     </w:pPr>
   </w:style>
+  <w:style w:type="character" w:styleId="CommentReference">
+    <w:name w:val="annotation reference"/>
+    <w:basedOn w:val="DefaultParagraphFont"/>
+    <w:uiPriority w:val="99"/>
+    <w:semiHidden/>
+    <w:unhideWhenUsed/>
+    <w:rsid w:val="001F38E9"/>
+    <w:rPr>
+      <w:sz w:val="16"/>
+      <w:szCs w:val="16"/>
+    </w:rPr>
+  </w:style>
+  <w:style w:type="paragraph" w:styleId="CommentText">
+    <w:name w:val="annotation text"/>
+    <w:basedOn w:val="Normal"/>
+    <w:link w:val="CommentTextChar"/>
+    <w:uiPriority w:val="99"/>
+    <w:semiHidden/>
+    <w:unhideWhenUsed/>
+    <w:rsid w:val="001F38E9"/>
+    <w:pPr>
+      <w:spacing w:line="240" w:lineRule="auto"/>
+    </w:pPr>
+    <w:rPr>
+      <w:sz w:val="20"/>
+      <w:szCs w:val="20"/>
+    </w:rPr>
+  </w:style>
+  <w:style w:type="character" w:customStyle="1" w:styleId="CommentTextChar">
+    <w:name w:val="Comment Text Char"/>
+    <w:basedOn w:val="DefaultParagraphFont"/>
+    <w:link w:val="CommentText"/>
+    <w:uiPriority w:val="99"/>
+    <w:semiHidden/>
+    <w:rsid w:val="001F38E9"/>
+    <w:rPr>
+      <w:sz w:val="20"/>
+      <w:szCs w:val="20"/>
+    </w:rPr>
+  </w:style>
+  <w:style w:type="paragraph" w:styleId="CommentSubject">
+    <w:name w:val="annotation subject"/>
+    <w:basedOn w:val="CommentText"/>
+    <w:next w:val="CommentText"/>
+    <w:link w:val="CommentSubjectChar"/>
+    <w:uiPriority w:val="99"/>
+    <w:semiHidden/>
+    <w:unhideWhenUsed/>
+    <w:rsid w:val="001F38E9"/>
+    <w:rPr>
+      <w:b/>
+      <w:bCs/>
+    </w:rPr>
+  </w:style>
+  <w:style w:type="character" w:customStyle="1" w:styleId="CommentSubjectChar">
+    <w:name w:val="Comment Subject Char"/>
+    <w:basedOn w:val="CommentTextChar"/>
+    <w:link w:val="CommentSubject"/>
+    <w:uiPriority w:val="99"/>
+    <w:semiHidden/>
+    <w:rsid w:val="001F38E9"/>
+    <w:rPr>
+      <w:b/>
+      <w:bCs/>
+      <w:sz w:val="20"/>
+      <w:szCs w:val="20"/>
+    </w:rPr>
+  </w:style>
 </w:styles>
 </file>
 

</xml_diff>